<commit_message>
Se cambio nombre de subdirector en plantillas; se cambiaron dp con datos arg value (se tenía así para facilitar pruebas) y exigencia de llenado para incluir los de datos personales
</commit_message>
<xml_diff>
--- a/OE_8_HerramGeneracionAutomaticaCertif/PlantillaOficioLamentoSinDatos.docx
+++ b/OE_8_HerramGeneracionAutomaticaCertif/PlantillaOficioLamentoSinDatos.docx
@@ -61,7 +61,7 @@
           <w:sz w:val="22"/>
           <w:szCs w:val="18"/>
         </w:rPr>
-        <w:t>8 de agosto de 2024</w:t>
+        <w:t>1 de noviembre de 2024</w:t>
       </w:r>
       <w:r>
         <w:rPr>
@@ -407,7 +407,7 @@
           <w:sz w:val="22"/>
           <w:szCs w:val="18"/>
         </w:rPr>
-        <w:t>8 de agosto de 2024</w:t>
+        <w:t>1 de noviembre de 2024</w:t>
       </w:r>
       <w:r>
         <w:rPr>
@@ -604,16 +604,7 @@
           <w:szCs w:val="22"/>
           <w:lang w:val="es-ES" w:eastAsia="es-ES"/>
         </w:rPr>
-        <w:t>E</w:t>
-      </w:r>
-      <w:r>
-        <w:rPr>
-          <w:rFonts w:ascii="Verdana" w:hAnsi="Verdana"/>
-          <w:sz w:val="22"/>
-          <w:szCs w:val="22"/>
-          <w:lang w:val="es-ES" w:eastAsia="es-ES"/>
-        </w:rPr>
-        <w:t>n caso de requerir realizar una solicitud adicional puede efectuarla a través del siguiente enlace</w:t>
+        <w:t>En caso de requerir realizar una solicitud adicional puede efectuarla a través del siguiente enlace</w:t>
       </w:r>
       <w:r>
         <w:rPr>
@@ -645,27 +636,7 @@
           <w:szCs w:val="22"/>
           <w:lang w:val="es-ES"/>
         </w:rPr>
-        <w:t xml:space="preserve"> </w:t>
-      </w:r>
-      <w:r>
-        <w:rPr>
-          <w:rFonts w:ascii="Verdana" w:hAnsi="Verdana"/>
-          <w:color w:val="000000"/>
-          <w:sz w:val="22"/>
-          <w:szCs w:val="22"/>
-          <w:lang w:val="es-ES"/>
-        </w:rPr>
-        <w:t>o el correo electrónico:</w:t>
-      </w:r>
-      <w:r>
-        <w:rPr>
-          <w:rFonts w:ascii="Verdana" w:hAnsi="Verdana"/>
-          <w:color w:val="000000"/>
-          <w:sz w:val="22"/>
-          <w:szCs w:val="22"/>
-          <w:lang w:val="es-ES"/>
-        </w:rPr>
-        <w:t xml:space="preserve"> </w:t>
+        <w:t xml:space="preserve"> o el correo electrónico: </w:t>
       </w:r>
       <w:hyperlink r:id="rId9" w:history="1">
         <w:r>
@@ -722,52 +693,7 @@
           <w:szCs w:val="22"/>
           <w:lang w:val="es-ES" w:eastAsia="es-ES"/>
         </w:rPr>
-        <w:t>En nuestros procesos de mejora continua, para nosotros es importante conocer su opinión sobre el servicio</w:t>
-      </w:r>
-      <w:r>
-        <w:rPr>
-          <w:rFonts w:ascii="Verdana" w:hAnsi="Verdana"/>
-          <w:sz w:val="22"/>
-          <w:szCs w:val="22"/>
-          <w:lang w:val="es-ES" w:eastAsia="es-ES"/>
-        </w:rPr>
-        <w:t>; p</w:t>
-      </w:r>
-      <w:r>
-        <w:rPr>
-          <w:rFonts w:ascii="Verdana" w:hAnsi="Verdana"/>
-          <w:sz w:val="22"/>
-          <w:szCs w:val="22"/>
-          <w:lang w:val="es-ES" w:eastAsia="es-ES"/>
-        </w:rPr>
-        <w:t>or lo cual lo invitamos a diligenciar una breve encuesta</w:t>
-      </w:r>
-      <w:r>
-        <w:rPr>
-          <w:rFonts w:ascii="Verdana" w:hAnsi="Verdana"/>
-          <w:sz w:val="22"/>
-          <w:szCs w:val="22"/>
-          <w:lang w:val="es-ES" w:eastAsia="es-ES"/>
-        </w:rPr>
-        <w:t>. L</w:t>
-      </w:r>
-      <w:r>
-        <w:rPr>
-          <w:rFonts w:ascii="Verdana" w:hAnsi="Verdana"/>
-          <w:sz w:val="22"/>
-          <w:szCs w:val="22"/>
-          <w:lang w:val="es-ES" w:eastAsia="es-ES"/>
-        </w:rPr>
-        <w:t>e agradecemos responder, según su apreciación de la experiencia</w:t>
-      </w:r>
-      <w:r>
-        <w:rPr>
-          <w:rFonts w:ascii="Verdana" w:hAnsi="Verdana"/>
-          <w:sz w:val="22"/>
-          <w:szCs w:val="22"/>
-          <w:lang w:val="es-ES" w:eastAsia="es-ES"/>
-        </w:rPr>
-        <w:t>:</w:t>
+        <w:t>En nuestros procesos de mejora continua, para nosotros es importante conocer su opinión sobre el servicio; por lo cual lo invitamos a diligenciar una breve encuesta. Le agradecemos responder, según su apreciación de la experiencia:</w:t>
       </w:r>
       <w:r>
         <w:rPr>
@@ -894,44 +820,19 @@
         <w:spacing w:after="0" w:line="240" w:lineRule="auto"/>
         <w:rPr>
           <w:rFonts w:ascii="Verdana" w:eastAsia="Verdana" w:hAnsi="Verdana" w:cs="Verdana"/>
-          <w:color w:val="000000"/>
-        </w:rPr>
-      </w:pPr>
-      <w:r>
-        <w:rPr>
-          <w:rFonts w:ascii="Verdana" w:hAnsi="Verdana"/>
           <w:b/>
           <w:bCs/>
           <w:color w:val="000000"/>
         </w:rPr>
-        <w:t xml:space="preserve">Teniente </w:t>
-      </w:r>
-      <w:proofErr w:type="gramStart"/>
-      <w:r>
-        <w:rPr>
-          <w:rFonts w:ascii="Verdana" w:hAnsi="Verdana"/>
+      </w:pPr>
+      <w:r>
+        <w:rPr>
+          <w:rFonts w:ascii="Verdana" w:eastAsia="Verdana" w:hAnsi="Verdana" w:cs="Verdana"/>
           <w:b/>
           <w:bCs/>
           <w:color w:val="000000"/>
         </w:rPr>
-        <w:t>Coronel</w:t>
-      </w:r>
-      <w:proofErr w:type="gramEnd"/>
-      <w:r>
-        <w:rPr>
-          <w:rFonts w:ascii="Verdana" w:hAnsi="Verdana"/>
-          <w:b/>
-          <w:bCs/>
-          <w:color w:val="000000"/>
-        </w:rPr>
-        <w:t xml:space="preserve"> JORGE GIOVANNI JIMÉNEZ SÁNCHEZ</w:t>
-      </w:r>
-      <w:r>
-        <w:rPr>
-          <w:rFonts w:ascii="Verdana" w:eastAsia="Verdana" w:hAnsi="Verdana" w:cs="Verdana"/>
-          <w:color w:val="000000"/>
-        </w:rPr>
-        <w:t xml:space="preserve"> </w:t>
+        <w:t xml:space="preserve">INGRID TATIANA SIERRA GIRALDO </w:t>
       </w:r>
     </w:p>
     <w:p>
@@ -954,7 +855,21 @@
           <w:rFonts w:ascii="Verdana" w:eastAsia="Verdana" w:hAnsi="Verdana" w:cs="Verdana"/>
           <w:color w:val="000000"/>
         </w:rPr>
-        <w:t>Subdirector de Meteorología</w:t>
+        <w:t>Subdirector</w:t>
+      </w:r>
+      <w:r>
+        <w:rPr>
+          <w:rFonts w:ascii="Verdana" w:eastAsia="Verdana" w:hAnsi="Verdana" w:cs="Verdana"/>
+          <w:color w:val="000000"/>
+        </w:rPr>
+        <w:t>a</w:t>
+      </w:r>
+      <w:r>
+        <w:rPr>
+          <w:rFonts w:ascii="Verdana" w:eastAsia="Verdana" w:hAnsi="Verdana" w:cs="Verdana"/>
+          <w:color w:val="000000"/>
+        </w:rPr>
+        <w:t xml:space="preserve"> de Meteorología</w:t>
       </w:r>
     </w:p>
     <w:p>
@@ -2297,6 +2212,7 @@
   <w:style w:type="character" w:default="1" w:styleId="DefaultParagraphFont">
     <w:name w:val="Default Paragraph Font"/>
     <w:uiPriority w:val="1"/>
+    <w:semiHidden/>
     <w:unhideWhenUsed/>
   </w:style>
   <w:style w:type="table" w:default="1" w:styleId="TableNormal">

</xml_diff>

<commit_message>
Se mejoró la captura de fechas de la app y avanzó en documentos de diagnóstico
</commit_message>
<xml_diff>
--- a/OE_8_HerramGeneracionAutomaticaCertif/PlantillaOficioLamentoSinDatos.docx
+++ b/OE_8_HerramGeneracionAutomaticaCertif/PlantillaOficioLamentoSinDatos.docx
@@ -61,7 +61,7 @@
           <w:sz w:val="22"/>
           <w:szCs w:val="18"/>
         </w:rPr>
-        <w:t>1 de noviembre de 2024</w:t>
+        <w:t>24 de noviembre de 2024</w:t>
       </w:r>
       <w:r>
         <w:rPr>
@@ -379,6 +379,16 @@
       <w:r>
         <w:rPr>
           <w:rFonts w:ascii="Verdana" w:hAnsi="Verdana"/>
+          <w:color w:val="000000"/>
+          <w:sz w:val="22"/>
+          <w:szCs w:val="22"/>
+          <w:lang w:eastAsia="es-CO"/>
+        </w:rPr>
+        <w:t xml:space="preserve">del </w:t>
+      </w:r>
+      <w:r>
+        <w:rPr>
+          <w:rFonts w:ascii="Verdana" w:hAnsi="Verdana"/>
           <w:sz w:val="22"/>
           <w:szCs w:val="18"/>
         </w:rPr>
@@ -407,7 +417,7 @@
           <w:sz w:val="22"/>
           <w:szCs w:val="18"/>
         </w:rPr>
-        <w:t>1 de noviembre de 2024</w:t>
+        <w:t>24 de noviembre de 2024</w:t>
       </w:r>
       <w:r>
         <w:rPr>
@@ -539,15 +549,15 @@
           <w:sz w:val="22"/>
           <w:szCs w:val="22"/>
         </w:rPr>
-        <w:t xml:space="preserve">el(los) </w:t>
-      </w:r>
-      <w:r>
-        <w:rPr>
-          <w:rFonts w:ascii="Verdana" w:hAnsi="Verdana"/>
-          <w:sz w:val="22"/>
-          <w:szCs w:val="22"/>
-        </w:rPr>
-        <w:t>{{DIAS}} de {{MESES}} de {{AÑO}}</w:t>
+        <w:t>el</w:t>
+      </w:r>
+      <w:r>
+        <w:rPr>
+          <w:rFonts w:ascii="Verdana" w:hAnsi="Verdana"/>
+          <w:sz w:val="22"/>
+          <w:szCs w:val="22"/>
+        </w:rPr>
+        <w:t>{{DIAS}} {{MESES}} {{AÑO}}</w:t>
       </w:r>
       <w:r>
         <w:rPr>

</xml_diff>

<commit_message>
Se añaden mejoras de plantillas e interacción de fechas; layout sin números registrados
</commit_message>
<xml_diff>
--- a/OE_8_HerramGeneracionAutomaticaCertif/PlantillaOficioLamentoSinDatos.docx
+++ b/OE_8_HerramGeneracionAutomaticaCertif/PlantillaOficioLamentoSinDatos.docx
@@ -1,6 +1,6 @@
 
 <file path=word/document.xml><?xml version="1.0" encoding="utf-8"?>
-<w:document xmlns:wpc="http://schemas.microsoft.com/office/word/2010/wordprocessingCanvas" xmlns:cx="http://schemas.microsoft.com/office/drawing/2014/chartex" xmlns:cx1="http://schemas.microsoft.com/office/drawing/2015/9/8/chartex" xmlns:cx2="http://schemas.microsoft.com/office/drawing/2015/10/21/chartex" xmlns:cx3="http://schemas.microsoft.com/office/drawing/2016/5/9/chartex" xmlns:cx4="http://schemas.microsoft.com/office/drawing/2016/5/10/chartex" xmlns:cx5="http://schemas.microsoft.com/office/drawing/2016/5/11/chartex" xmlns:cx6="http://schemas.microsoft.com/office/drawing/2016/5/12/chartex" xmlns:cx7="http://schemas.microsoft.com/office/drawing/2016/5/13/chartex" xmlns:cx8="http://schemas.microsoft.com/office/drawing/2016/5/14/chartex" xmlns:mc="http://schemas.openxmlformats.org/markup-compatibility/2006" xmlns:aink="http://schemas.microsoft.com/office/drawing/2016/ink" xmlns:am3d="http://schemas.microsoft.com/office/drawing/2017/model3d" xmlns:o="urn:schemas-microsoft-com:office:office" xmlns:oel="http://schemas.microsoft.com/office/2019/extlst" xmlns:r="http://schemas.openxmlformats.org/officeDocument/2006/relationships" xmlns:m="http://schemas.openxmlformats.org/officeDocument/2006/math" xmlns:v="urn:schemas-microsoft-com:vml" xmlns:wp14="http://schemas.microsoft.com/office/word/2010/wordprocessingDrawing" xmlns:wp="http://schemas.openxmlformats.org/drawingml/2006/wordprocessingDrawing" xmlns:w10="urn:schemas-microsoft-com:office:word" xmlns:w="http://schemas.openxmlformats.org/wordprocessingml/2006/main" xmlns:w14="http://schemas.microsoft.com/office/word/2010/wordml" xmlns:w15="http://schemas.microsoft.com/office/word/2012/wordml" xmlns:w16cex="http://schemas.microsoft.com/office/word/2018/wordml/cex" xmlns:w16cid="http://schemas.microsoft.com/office/word/2016/wordml/cid" xmlns:w16="http://schemas.microsoft.com/office/word/2018/wordml" xmlns:w16du="http://schemas.microsoft.com/office/word/2023/wordml/word16du" xmlns:w16sdtdh="http://schemas.microsoft.com/office/word/2020/wordml/sdtdatahash" xmlns:w16se="http://schemas.microsoft.com/office/word/2015/wordml/symex" xmlns:wpg="http://schemas.microsoft.com/office/word/2010/wordprocessingGroup" xmlns:wpi="http://schemas.microsoft.com/office/word/2010/wordprocessingInk" xmlns:wne="http://schemas.microsoft.com/office/word/2006/wordml" xmlns:wps="http://schemas.microsoft.com/office/word/2010/wordprocessingShape" mc:Ignorable="w14 w15 w16se w16cid w16 w16cex w16sdtdh w16du wp14">
+<w:document xmlns:wpc="http://schemas.microsoft.com/office/word/2010/wordprocessingCanvas" xmlns:cx="http://schemas.microsoft.com/office/drawing/2014/chartex" xmlns:cx1="http://schemas.microsoft.com/office/drawing/2015/9/8/chartex" xmlns:cx2="http://schemas.microsoft.com/office/drawing/2015/10/21/chartex" xmlns:cx3="http://schemas.microsoft.com/office/drawing/2016/5/9/chartex" xmlns:cx4="http://schemas.microsoft.com/office/drawing/2016/5/10/chartex" xmlns:cx5="http://schemas.microsoft.com/office/drawing/2016/5/11/chartex" xmlns:cx6="http://schemas.microsoft.com/office/drawing/2016/5/12/chartex" xmlns:cx7="http://schemas.microsoft.com/office/drawing/2016/5/13/chartex" xmlns:cx8="http://schemas.microsoft.com/office/drawing/2016/5/14/chartex" xmlns:mc="http://schemas.openxmlformats.org/markup-compatibility/2006" xmlns:aink="http://schemas.microsoft.com/office/drawing/2016/ink" xmlns:am3d="http://schemas.microsoft.com/office/drawing/2017/model3d" xmlns:o="urn:schemas-microsoft-com:office:office" xmlns:oel="http://schemas.microsoft.com/office/2019/extlst" xmlns:r="http://schemas.openxmlformats.org/officeDocument/2006/relationships" xmlns:m="http://schemas.openxmlformats.org/officeDocument/2006/math" xmlns:v="urn:schemas-microsoft-com:vml" xmlns:wp14="http://schemas.microsoft.com/office/word/2010/wordprocessingDrawing" xmlns:wp="http://schemas.openxmlformats.org/drawingml/2006/wordprocessingDrawing" xmlns:w10="urn:schemas-microsoft-com:office:word" xmlns:w="http://schemas.openxmlformats.org/wordprocessingml/2006/main" xmlns:w14="http://schemas.microsoft.com/office/word/2010/wordml" xmlns:w15="http://schemas.microsoft.com/office/word/2012/wordml" xmlns:w16cex="http://schemas.microsoft.com/office/word/2018/wordml/cex" xmlns:w16cid="http://schemas.microsoft.com/office/word/2016/wordml/cid" xmlns:w16="http://schemas.microsoft.com/office/word/2018/wordml" xmlns:w16du="http://schemas.microsoft.com/office/word/2023/wordml/word16du" xmlns:w16sdtdh="http://schemas.microsoft.com/office/word/2020/wordml/sdtdatahash" xmlns:w16sdtfl="http://schemas.microsoft.com/office/word/2024/wordml/sdtformatlock" xmlns:w16se="http://schemas.microsoft.com/office/word/2015/wordml/symex" xmlns:wpg="http://schemas.microsoft.com/office/word/2010/wordprocessingGroup" xmlns:wpi="http://schemas.microsoft.com/office/word/2010/wordprocessingInk" xmlns:wne="http://schemas.microsoft.com/office/word/2006/wordml" xmlns:wps="http://schemas.microsoft.com/office/word/2010/wordprocessingShape" mc:Ignorable="w14 w15 w16se w16cid w16 w16cex w16sdtdh w16sdtfl w16du wp14">
   <w:body>
     <w:p>
       <w:pPr>
@@ -61,7 +61,7 @@
           <w:sz w:val="22"/>
           <w:szCs w:val="18"/>
         </w:rPr>
-        <w:t>24 de noviembre de 2024</w:t>
+        <w:t>25 de febrero de 2025</w:t>
       </w:r>
       <w:r>
         <w:rPr>
@@ -417,7 +417,7 @@
           <w:sz w:val="22"/>
           <w:szCs w:val="18"/>
         </w:rPr>
-        <w:t>24 de noviembre de 2024</w:t>
+        <w:t>25 de febrero de 2025</w:t>
       </w:r>
       <w:r>
         <w:rPr>
@@ -549,7 +549,15 @@
           <w:sz w:val="22"/>
           <w:szCs w:val="22"/>
         </w:rPr>
-        <w:t>el</w:t>
+        <w:t>el periodo de</w:t>
+      </w:r>
+      <w:r>
+        <w:rPr>
+          <w:rFonts w:ascii="Verdana" w:hAnsi="Verdana"/>
+          <w:sz w:val="22"/>
+          <w:szCs w:val="22"/>
+        </w:rPr>
+        <w:t xml:space="preserve"> </w:t>
       </w:r>
       <w:r>
         <w:rPr>
@@ -1005,7 +1013,7 @@
 </file>
 
 <file path=word/endnotes.xml><?xml version="1.0" encoding="utf-8"?>
-<w:endnotes xmlns:wpc="http://schemas.microsoft.com/office/word/2010/wordprocessingCanvas" xmlns:cx="http://schemas.microsoft.com/office/drawing/2014/chartex" xmlns:cx1="http://schemas.microsoft.com/office/drawing/2015/9/8/chartex" xmlns:cx2="http://schemas.microsoft.com/office/drawing/2015/10/21/chartex" xmlns:cx3="http://schemas.microsoft.com/office/drawing/2016/5/9/chartex" xmlns:cx4="http://schemas.microsoft.com/office/drawing/2016/5/10/chartex" xmlns:cx5="http://schemas.microsoft.com/office/drawing/2016/5/11/chartex" xmlns:cx6="http://schemas.microsoft.com/office/drawing/2016/5/12/chartex" xmlns:cx7="http://schemas.microsoft.com/office/drawing/2016/5/13/chartex" xmlns:cx8="http://schemas.microsoft.com/office/drawing/2016/5/14/chartex" xmlns:mc="http://schemas.openxmlformats.org/markup-compatibility/2006" xmlns:aink="http://schemas.microsoft.com/office/drawing/2016/ink" xmlns:am3d="http://schemas.microsoft.com/office/drawing/2017/model3d" xmlns:o="urn:schemas-microsoft-com:office:office" xmlns:oel="http://schemas.microsoft.com/office/2019/extlst" xmlns:r="http://schemas.openxmlformats.org/officeDocument/2006/relationships" xmlns:m="http://schemas.openxmlformats.org/officeDocument/2006/math" xmlns:v="urn:schemas-microsoft-com:vml" xmlns:wp14="http://schemas.microsoft.com/office/word/2010/wordprocessingDrawing" xmlns:wp="http://schemas.openxmlformats.org/drawingml/2006/wordprocessingDrawing" xmlns:w10="urn:schemas-microsoft-com:office:word" xmlns:w="http://schemas.openxmlformats.org/wordprocessingml/2006/main" xmlns:w14="http://schemas.microsoft.com/office/word/2010/wordml" xmlns:w15="http://schemas.microsoft.com/office/word/2012/wordml" xmlns:w16cex="http://schemas.microsoft.com/office/word/2018/wordml/cex" xmlns:w16cid="http://schemas.microsoft.com/office/word/2016/wordml/cid" xmlns:w16="http://schemas.microsoft.com/office/word/2018/wordml" xmlns:w16du="http://schemas.microsoft.com/office/word/2023/wordml/word16du" xmlns:w16sdtdh="http://schemas.microsoft.com/office/word/2020/wordml/sdtdatahash" xmlns:w16se="http://schemas.microsoft.com/office/word/2015/wordml/symex" xmlns:wpg="http://schemas.microsoft.com/office/word/2010/wordprocessingGroup" xmlns:wpi="http://schemas.microsoft.com/office/word/2010/wordprocessingInk" xmlns:wne="http://schemas.microsoft.com/office/word/2006/wordml" xmlns:wps="http://schemas.microsoft.com/office/word/2010/wordprocessingShape" mc:Ignorable="w14 w15 w16se w16cid w16 w16cex w16sdtdh w16du wp14">
+<w:endnotes xmlns:wpc="http://schemas.microsoft.com/office/word/2010/wordprocessingCanvas" xmlns:cx="http://schemas.microsoft.com/office/drawing/2014/chartex" xmlns:cx1="http://schemas.microsoft.com/office/drawing/2015/9/8/chartex" xmlns:cx2="http://schemas.microsoft.com/office/drawing/2015/10/21/chartex" xmlns:cx3="http://schemas.microsoft.com/office/drawing/2016/5/9/chartex" xmlns:cx4="http://schemas.microsoft.com/office/drawing/2016/5/10/chartex" xmlns:cx5="http://schemas.microsoft.com/office/drawing/2016/5/11/chartex" xmlns:cx6="http://schemas.microsoft.com/office/drawing/2016/5/12/chartex" xmlns:cx7="http://schemas.microsoft.com/office/drawing/2016/5/13/chartex" xmlns:cx8="http://schemas.microsoft.com/office/drawing/2016/5/14/chartex" xmlns:mc="http://schemas.openxmlformats.org/markup-compatibility/2006" xmlns:aink="http://schemas.microsoft.com/office/drawing/2016/ink" xmlns:am3d="http://schemas.microsoft.com/office/drawing/2017/model3d" xmlns:o="urn:schemas-microsoft-com:office:office" xmlns:oel="http://schemas.microsoft.com/office/2019/extlst" xmlns:r="http://schemas.openxmlformats.org/officeDocument/2006/relationships" xmlns:m="http://schemas.openxmlformats.org/officeDocument/2006/math" xmlns:v="urn:schemas-microsoft-com:vml" xmlns:wp14="http://schemas.microsoft.com/office/word/2010/wordprocessingDrawing" xmlns:wp="http://schemas.openxmlformats.org/drawingml/2006/wordprocessingDrawing" xmlns:w10="urn:schemas-microsoft-com:office:word" xmlns:w="http://schemas.openxmlformats.org/wordprocessingml/2006/main" xmlns:w14="http://schemas.microsoft.com/office/word/2010/wordml" xmlns:w15="http://schemas.microsoft.com/office/word/2012/wordml" xmlns:w16cex="http://schemas.microsoft.com/office/word/2018/wordml/cex" xmlns:w16cid="http://schemas.microsoft.com/office/word/2016/wordml/cid" xmlns:w16="http://schemas.microsoft.com/office/word/2018/wordml" xmlns:w16du="http://schemas.microsoft.com/office/word/2023/wordml/word16du" xmlns:w16sdtdh="http://schemas.microsoft.com/office/word/2020/wordml/sdtdatahash" xmlns:w16sdtfl="http://schemas.microsoft.com/office/word/2024/wordml/sdtformatlock" xmlns:w16se="http://schemas.microsoft.com/office/word/2015/wordml/symex" xmlns:wpg="http://schemas.microsoft.com/office/word/2010/wordprocessingGroup" xmlns:wpi="http://schemas.microsoft.com/office/word/2010/wordprocessingInk" xmlns:wne="http://schemas.microsoft.com/office/word/2006/wordml" xmlns:wps="http://schemas.microsoft.com/office/word/2010/wordprocessingShape" mc:Ignorable="w14 w15 w16se w16cid w16 w16cex w16sdtdh w16sdtfl w16du wp14">
   <w:endnote w:type="separator" w:id="-1">
     <w:p>
       <w:pPr>
@@ -1030,7 +1038,7 @@
 </file>
 
 <file path=word/footer1.xml><?xml version="1.0" encoding="utf-8"?>
-<w:ftr xmlns:wpc="http://schemas.microsoft.com/office/word/2010/wordprocessingCanvas" xmlns:cx="http://schemas.microsoft.com/office/drawing/2014/chartex" xmlns:cx1="http://schemas.microsoft.com/office/drawing/2015/9/8/chartex" xmlns:cx2="http://schemas.microsoft.com/office/drawing/2015/10/21/chartex" xmlns:cx3="http://schemas.microsoft.com/office/drawing/2016/5/9/chartex" xmlns:cx4="http://schemas.microsoft.com/office/drawing/2016/5/10/chartex" xmlns:cx5="http://schemas.microsoft.com/office/drawing/2016/5/11/chartex" xmlns:cx6="http://schemas.microsoft.com/office/drawing/2016/5/12/chartex" xmlns:cx7="http://schemas.microsoft.com/office/drawing/2016/5/13/chartex" xmlns:cx8="http://schemas.microsoft.com/office/drawing/2016/5/14/chartex" xmlns:mc="http://schemas.openxmlformats.org/markup-compatibility/2006" xmlns:aink="http://schemas.microsoft.com/office/drawing/2016/ink" xmlns:am3d="http://schemas.microsoft.com/office/drawing/2017/model3d" xmlns:o="urn:schemas-microsoft-com:office:office" xmlns:oel="http://schemas.microsoft.com/office/2019/extlst" xmlns:r="http://schemas.openxmlformats.org/officeDocument/2006/relationships" xmlns:m="http://schemas.openxmlformats.org/officeDocument/2006/math" xmlns:v="urn:schemas-microsoft-com:vml" xmlns:wp14="http://schemas.microsoft.com/office/word/2010/wordprocessingDrawing" xmlns:wp="http://schemas.openxmlformats.org/drawingml/2006/wordprocessingDrawing" xmlns:w10="urn:schemas-microsoft-com:office:word" xmlns:w="http://schemas.openxmlformats.org/wordprocessingml/2006/main" xmlns:w14="http://schemas.microsoft.com/office/word/2010/wordml" xmlns:w15="http://schemas.microsoft.com/office/word/2012/wordml" xmlns:w16cex="http://schemas.microsoft.com/office/word/2018/wordml/cex" xmlns:w16cid="http://schemas.microsoft.com/office/word/2016/wordml/cid" xmlns:w16="http://schemas.microsoft.com/office/word/2018/wordml" xmlns:w16du="http://schemas.microsoft.com/office/word/2023/wordml/word16du" xmlns:w16sdtdh="http://schemas.microsoft.com/office/word/2020/wordml/sdtdatahash" xmlns:w16se="http://schemas.microsoft.com/office/word/2015/wordml/symex" xmlns:wpg="http://schemas.microsoft.com/office/word/2010/wordprocessingGroup" xmlns:wpi="http://schemas.microsoft.com/office/word/2010/wordprocessingInk" xmlns:wne="http://schemas.microsoft.com/office/word/2006/wordml" xmlns:wps="http://schemas.microsoft.com/office/word/2010/wordprocessingShape" mc:Ignorable="w14 w15 w16se w16cid w16 w16cex w16sdtdh w16du wp14">
+<w:ftr xmlns:wpc="http://schemas.microsoft.com/office/word/2010/wordprocessingCanvas" xmlns:cx="http://schemas.microsoft.com/office/drawing/2014/chartex" xmlns:cx1="http://schemas.microsoft.com/office/drawing/2015/9/8/chartex" xmlns:cx2="http://schemas.microsoft.com/office/drawing/2015/10/21/chartex" xmlns:cx3="http://schemas.microsoft.com/office/drawing/2016/5/9/chartex" xmlns:cx4="http://schemas.microsoft.com/office/drawing/2016/5/10/chartex" xmlns:cx5="http://schemas.microsoft.com/office/drawing/2016/5/11/chartex" xmlns:cx6="http://schemas.microsoft.com/office/drawing/2016/5/12/chartex" xmlns:cx7="http://schemas.microsoft.com/office/drawing/2016/5/13/chartex" xmlns:cx8="http://schemas.microsoft.com/office/drawing/2016/5/14/chartex" xmlns:mc="http://schemas.openxmlformats.org/markup-compatibility/2006" xmlns:aink="http://schemas.microsoft.com/office/drawing/2016/ink" xmlns:am3d="http://schemas.microsoft.com/office/drawing/2017/model3d" xmlns:o="urn:schemas-microsoft-com:office:office" xmlns:oel="http://schemas.microsoft.com/office/2019/extlst" xmlns:r="http://schemas.openxmlformats.org/officeDocument/2006/relationships" xmlns:m="http://schemas.openxmlformats.org/officeDocument/2006/math" xmlns:v="urn:schemas-microsoft-com:vml" xmlns:wp14="http://schemas.microsoft.com/office/word/2010/wordprocessingDrawing" xmlns:wp="http://schemas.openxmlformats.org/drawingml/2006/wordprocessingDrawing" xmlns:w10="urn:schemas-microsoft-com:office:word" xmlns:w="http://schemas.openxmlformats.org/wordprocessingml/2006/main" xmlns:w14="http://schemas.microsoft.com/office/word/2010/wordml" xmlns:w15="http://schemas.microsoft.com/office/word/2012/wordml" xmlns:w16cex="http://schemas.microsoft.com/office/word/2018/wordml/cex" xmlns:w16cid="http://schemas.microsoft.com/office/word/2016/wordml/cid" xmlns:w16="http://schemas.microsoft.com/office/word/2018/wordml" xmlns:w16du="http://schemas.microsoft.com/office/word/2023/wordml/word16du" xmlns:w16sdtdh="http://schemas.microsoft.com/office/word/2020/wordml/sdtdatahash" xmlns:w16sdtfl="http://schemas.microsoft.com/office/word/2024/wordml/sdtformatlock" xmlns:w16se="http://schemas.microsoft.com/office/word/2015/wordml/symex" xmlns:wpg="http://schemas.microsoft.com/office/word/2010/wordprocessingGroup" xmlns:wpi="http://schemas.microsoft.com/office/word/2010/wordprocessingInk" xmlns:wne="http://schemas.microsoft.com/office/word/2006/wordml" xmlns:wps="http://schemas.microsoft.com/office/word/2010/wordprocessingShape" mc:Ignorable="w14 w15 w16se w16cid w16 w16cex w16sdtdh w16sdtfl w16du wp14">
   <w:sdt>
     <w:sdtPr>
       <w:id w:val="817389652"/>
@@ -1148,7 +1156,7 @@
 </file>
 
 <file path=word/footnotes.xml><?xml version="1.0" encoding="utf-8"?>
-<w:footnotes xmlns:wpc="http://schemas.microsoft.com/office/word/2010/wordprocessingCanvas" xmlns:cx="http://schemas.microsoft.com/office/drawing/2014/chartex" xmlns:cx1="http://schemas.microsoft.com/office/drawing/2015/9/8/chartex" xmlns:cx2="http://schemas.microsoft.com/office/drawing/2015/10/21/chartex" xmlns:cx3="http://schemas.microsoft.com/office/drawing/2016/5/9/chartex" xmlns:cx4="http://schemas.microsoft.com/office/drawing/2016/5/10/chartex" xmlns:cx5="http://schemas.microsoft.com/office/drawing/2016/5/11/chartex" xmlns:cx6="http://schemas.microsoft.com/office/drawing/2016/5/12/chartex" xmlns:cx7="http://schemas.microsoft.com/office/drawing/2016/5/13/chartex" xmlns:cx8="http://schemas.microsoft.com/office/drawing/2016/5/14/chartex" xmlns:mc="http://schemas.openxmlformats.org/markup-compatibility/2006" xmlns:aink="http://schemas.microsoft.com/office/drawing/2016/ink" xmlns:am3d="http://schemas.microsoft.com/office/drawing/2017/model3d" xmlns:o="urn:schemas-microsoft-com:office:office" xmlns:oel="http://schemas.microsoft.com/office/2019/extlst" xmlns:r="http://schemas.openxmlformats.org/officeDocument/2006/relationships" xmlns:m="http://schemas.openxmlformats.org/officeDocument/2006/math" xmlns:v="urn:schemas-microsoft-com:vml" xmlns:wp14="http://schemas.microsoft.com/office/word/2010/wordprocessingDrawing" xmlns:wp="http://schemas.openxmlformats.org/drawingml/2006/wordprocessingDrawing" xmlns:w10="urn:schemas-microsoft-com:office:word" xmlns:w="http://schemas.openxmlformats.org/wordprocessingml/2006/main" xmlns:w14="http://schemas.microsoft.com/office/word/2010/wordml" xmlns:w15="http://schemas.microsoft.com/office/word/2012/wordml" xmlns:w16cex="http://schemas.microsoft.com/office/word/2018/wordml/cex" xmlns:w16cid="http://schemas.microsoft.com/office/word/2016/wordml/cid" xmlns:w16="http://schemas.microsoft.com/office/word/2018/wordml" xmlns:w16du="http://schemas.microsoft.com/office/word/2023/wordml/word16du" xmlns:w16sdtdh="http://schemas.microsoft.com/office/word/2020/wordml/sdtdatahash" xmlns:w16se="http://schemas.microsoft.com/office/word/2015/wordml/symex" xmlns:wpg="http://schemas.microsoft.com/office/word/2010/wordprocessingGroup" xmlns:wpi="http://schemas.microsoft.com/office/word/2010/wordprocessingInk" xmlns:wne="http://schemas.microsoft.com/office/word/2006/wordml" xmlns:wps="http://schemas.microsoft.com/office/word/2010/wordprocessingShape" mc:Ignorable="w14 w15 w16se w16cid w16 w16cex w16sdtdh w16du wp14">
+<w:footnotes xmlns:wpc="http://schemas.microsoft.com/office/word/2010/wordprocessingCanvas" xmlns:cx="http://schemas.microsoft.com/office/drawing/2014/chartex" xmlns:cx1="http://schemas.microsoft.com/office/drawing/2015/9/8/chartex" xmlns:cx2="http://schemas.microsoft.com/office/drawing/2015/10/21/chartex" xmlns:cx3="http://schemas.microsoft.com/office/drawing/2016/5/9/chartex" xmlns:cx4="http://schemas.microsoft.com/office/drawing/2016/5/10/chartex" xmlns:cx5="http://schemas.microsoft.com/office/drawing/2016/5/11/chartex" xmlns:cx6="http://schemas.microsoft.com/office/drawing/2016/5/12/chartex" xmlns:cx7="http://schemas.microsoft.com/office/drawing/2016/5/13/chartex" xmlns:cx8="http://schemas.microsoft.com/office/drawing/2016/5/14/chartex" xmlns:mc="http://schemas.openxmlformats.org/markup-compatibility/2006" xmlns:aink="http://schemas.microsoft.com/office/drawing/2016/ink" xmlns:am3d="http://schemas.microsoft.com/office/drawing/2017/model3d" xmlns:o="urn:schemas-microsoft-com:office:office" xmlns:oel="http://schemas.microsoft.com/office/2019/extlst" xmlns:r="http://schemas.openxmlformats.org/officeDocument/2006/relationships" xmlns:m="http://schemas.openxmlformats.org/officeDocument/2006/math" xmlns:v="urn:schemas-microsoft-com:vml" xmlns:wp14="http://schemas.microsoft.com/office/word/2010/wordprocessingDrawing" xmlns:wp="http://schemas.openxmlformats.org/drawingml/2006/wordprocessingDrawing" xmlns:w10="urn:schemas-microsoft-com:office:word" xmlns:w="http://schemas.openxmlformats.org/wordprocessingml/2006/main" xmlns:w14="http://schemas.microsoft.com/office/word/2010/wordml" xmlns:w15="http://schemas.microsoft.com/office/word/2012/wordml" xmlns:w16cex="http://schemas.microsoft.com/office/word/2018/wordml/cex" xmlns:w16cid="http://schemas.microsoft.com/office/word/2016/wordml/cid" xmlns:w16="http://schemas.microsoft.com/office/word/2018/wordml" xmlns:w16du="http://schemas.microsoft.com/office/word/2023/wordml/word16du" xmlns:w16sdtdh="http://schemas.microsoft.com/office/word/2020/wordml/sdtdatahash" xmlns:w16sdtfl="http://schemas.microsoft.com/office/word/2024/wordml/sdtformatlock" xmlns:w16se="http://schemas.microsoft.com/office/word/2015/wordml/symex" xmlns:wpg="http://schemas.microsoft.com/office/word/2010/wordprocessingGroup" xmlns:wpi="http://schemas.microsoft.com/office/word/2010/wordprocessingInk" xmlns:wne="http://schemas.microsoft.com/office/word/2006/wordml" xmlns:wps="http://schemas.microsoft.com/office/word/2010/wordprocessingShape" mc:Ignorable="w14 w15 w16se w16cid w16 w16cex w16sdtdh w16sdtfl w16du wp14">
   <w:footnote w:type="separator" w:id="-1">
     <w:p>
       <w:pPr>
@@ -1173,7 +1181,7 @@
 </file>
 
 <file path=word/header1.xml><?xml version="1.0" encoding="utf-8"?>
-<w:hdr xmlns:wpc="http://schemas.microsoft.com/office/word/2010/wordprocessingCanvas" xmlns:cx="http://schemas.microsoft.com/office/drawing/2014/chartex" xmlns:cx1="http://schemas.microsoft.com/office/drawing/2015/9/8/chartex" xmlns:cx2="http://schemas.microsoft.com/office/drawing/2015/10/21/chartex" xmlns:cx3="http://schemas.microsoft.com/office/drawing/2016/5/9/chartex" xmlns:cx4="http://schemas.microsoft.com/office/drawing/2016/5/10/chartex" xmlns:cx5="http://schemas.microsoft.com/office/drawing/2016/5/11/chartex" xmlns:cx6="http://schemas.microsoft.com/office/drawing/2016/5/12/chartex" xmlns:cx7="http://schemas.microsoft.com/office/drawing/2016/5/13/chartex" xmlns:cx8="http://schemas.microsoft.com/office/drawing/2016/5/14/chartex" xmlns:mc="http://schemas.openxmlformats.org/markup-compatibility/2006" xmlns:aink="http://schemas.microsoft.com/office/drawing/2016/ink" xmlns:am3d="http://schemas.microsoft.com/office/drawing/2017/model3d" xmlns:o="urn:schemas-microsoft-com:office:office" xmlns:oel="http://schemas.microsoft.com/office/2019/extlst" xmlns:r="http://schemas.openxmlformats.org/officeDocument/2006/relationships" xmlns:m="http://schemas.openxmlformats.org/officeDocument/2006/math" xmlns:v="urn:schemas-microsoft-com:vml" xmlns:wp14="http://schemas.microsoft.com/office/word/2010/wordprocessingDrawing" xmlns:wp="http://schemas.openxmlformats.org/drawingml/2006/wordprocessingDrawing" xmlns:w10="urn:schemas-microsoft-com:office:word" xmlns:w="http://schemas.openxmlformats.org/wordprocessingml/2006/main" xmlns:w14="http://schemas.microsoft.com/office/word/2010/wordml" xmlns:w15="http://schemas.microsoft.com/office/word/2012/wordml" xmlns:w16cex="http://schemas.microsoft.com/office/word/2018/wordml/cex" xmlns:w16cid="http://schemas.microsoft.com/office/word/2016/wordml/cid" xmlns:w16="http://schemas.microsoft.com/office/word/2018/wordml" xmlns:w16du="http://schemas.microsoft.com/office/word/2023/wordml/word16du" xmlns:w16sdtdh="http://schemas.microsoft.com/office/word/2020/wordml/sdtdatahash" xmlns:w16se="http://schemas.microsoft.com/office/word/2015/wordml/symex" xmlns:wpg="http://schemas.microsoft.com/office/word/2010/wordprocessingGroup" xmlns:wpi="http://schemas.microsoft.com/office/word/2010/wordprocessingInk" xmlns:wne="http://schemas.microsoft.com/office/word/2006/wordml" xmlns:wps="http://schemas.microsoft.com/office/word/2010/wordprocessingShape" mc:Ignorable="w14 w15 w16se w16cid w16 w16cex w16sdtdh w16du wp14">
+<w:hdr xmlns:wpc="http://schemas.microsoft.com/office/word/2010/wordprocessingCanvas" xmlns:cx="http://schemas.microsoft.com/office/drawing/2014/chartex" xmlns:cx1="http://schemas.microsoft.com/office/drawing/2015/9/8/chartex" xmlns:cx2="http://schemas.microsoft.com/office/drawing/2015/10/21/chartex" xmlns:cx3="http://schemas.microsoft.com/office/drawing/2016/5/9/chartex" xmlns:cx4="http://schemas.microsoft.com/office/drawing/2016/5/10/chartex" xmlns:cx5="http://schemas.microsoft.com/office/drawing/2016/5/11/chartex" xmlns:cx6="http://schemas.microsoft.com/office/drawing/2016/5/12/chartex" xmlns:cx7="http://schemas.microsoft.com/office/drawing/2016/5/13/chartex" xmlns:cx8="http://schemas.microsoft.com/office/drawing/2016/5/14/chartex" xmlns:mc="http://schemas.openxmlformats.org/markup-compatibility/2006" xmlns:aink="http://schemas.microsoft.com/office/drawing/2016/ink" xmlns:am3d="http://schemas.microsoft.com/office/drawing/2017/model3d" xmlns:o="urn:schemas-microsoft-com:office:office" xmlns:oel="http://schemas.microsoft.com/office/2019/extlst" xmlns:r="http://schemas.openxmlformats.org/officeDocument/2006/relationships" xmlns:m="http://schemas.openxmlformats.org/officeDocument/2006/math" xmlns:v="urn:schemas-microsoft-com:vml" xmlns:wp14="http://schemas.microsoft.com/office/word/2010/wordprocessingDrawing" xmlns:wp="http://schemas.openxmlformats.org/drawingml/2006/wordprocessingDrawing" xmlns:w10="urn:schemas-microsoft-com:office:word" xmlns:w="http://schemas.openxmlformats.org/wordprocessingml/2006/main" xmlns:w14="http://schemas.microsoft.com/office/word/2010/wordml" xmlns:w15="http://schemas.microsoft.com/office/word/2012/wordml" xmlns:w16cex="http://schemas.microsoft.com/office/word/2018/wordml/cex" xmlns:w16cid="http://schemas.microsoft.com/office/word/2016/wordml/cid" xmlns:w16="http://schemas.microsoft.com/office/word/2018/wordml" xmlns:w16du="http://schemas.microsoft.com/office/word/2023/wordml/word16du" xmlns:w16sdtdh="http://schemas.microsoft.com/office/word/2020/wordml/sdtdatahash" xmlns:w16sdtfl="http://schemas.microsoft.com/office/word/2024/wordml/sdtformatlock" xmlns:w16se="http://schemas.microsoft.com/office/word/2015/wordml/symex" xmlns:wpg="http://schemas.microsoft.com/office/word/2010/wordprocessingGroup" xmlns:wpi="http://schemas.microsoft.com/office/word/2010/wordprocessingInk" xmlns:wne="http://schemas.microsoft.com/office/word/2006/wordml" xmlns:wps="http://schemas.microsoft.com/office/word/2010/wordprocessingShape" mc:Ignorable="w14 w15 w16se w16cid w16 w16cex w16sdtdh w16sdtfl w16du wp14">
   <w:p>
     <w:pPr>
       <w:pStyle w:val="Header"/>
@@ -1244,7 +1252,7 @@
 </file>
 
 <file path=word/numbering.xml><?xml version="1.0" encoding="utf-8"?>
-<w:numbering xmlns:wpc="http://schemas.microsoft.com/office/word/2010/wordprocessingCanvas" xmlns:cx="http://schemas.microsoft.com/office/drawing/2014/chartex" xmlns:cx1="http://schemas.microsoft.com/office/drawing/2015/9/8/chartex" xmlns:cx2="http://schemas.microsoft.com/office/drawing/2015/10/21/chartex" xmlns:cx3="http://schemas.microsoft.com/office/drawing/2016/5/9/chartex" xmlns:cx4="http://schemas.microsoft.com/office/drawing/2016/5/10/chartex" xmlns:cx5="http://schemas.microsoft.com/office/drawing/2016/5/11/chartex" xmlns:cx6="http://schemas.microsoft.com/office/drawing/2016/5/12/chartex" xmlns:cx7="http://schemas.microsoft.com/office/drawing/2016/5/13/chartex" xmlns:cx8="http://schemas.microsoft.com/office/drawing/2016/5/14/chartex" xmlns:mc="http://schemas.openxmlformats.org/markup-compatibility/2006" xmlns:aink="http://schemas.microsoft.com/office/drawing/2016/ink" xmlns:am3d="http://schemas.microsoft.com/office/drawing/2017/model3d" xmlns:o="urn:schemas-microsoft-com:office:office" xmlns:oel="http://schemas.microsoft.com/office/2019/extlst" xmlns:r="http://schemas.openxmlformats.org/officeDocument/2006/relationships" xmlns:m="http://schemas.openxmlformats.org/officeDocument/2006/math" xmlns:v="urn:schemas-microsoft-com:vml" xmlns:wp14="http://schemas.microsoft.com/office/word/2010/wordprocessingDrawing" xmlns:wp="http://schemas.openxmlformats.org/drawingml/2006/wordprocessingDrawing" xmlns:w10="urn:schemas-microsoft-com:office:word" xmlns:w="http://schemas.openxmlformats.org/wordprocessingml/2006/main" xmlns:w14="http://schemas.microsoft.com/office/word/2010/wordml" xmlns:w15="http://schemas.microsoft.com/office/word/2012/wordml" xmlns:w16cex="http://schemas.microsoft.com/office/word/2018/wordml/cex" xmlns:w16cid="http://schemas.microsoft.com/office/word/2016/wordml/cid" xmlns:w16="http://schemas.microsoft.com/office/word/2018/wordml" xmlns:w16du="http://schemas.microsoft.com/office/word/2023/wordml/word16du" xmlns:w16sdtdh="http://schemas.microsoft.com/office/word/2020/wordml/sdtdatahash" xmlns:w16se="http://schemas.microsoft.com/office/word/2015/wordml/symex" xmlns:wpg="http://schemas.microsoft.com/office/word/2010/wordprocessingGroup" xmlns:wpi="http://schemas.microsoft.com/office/word/2010/wordprocessingInk" xmlns:wne="http://schemas.microsoft.com/office/word/2006/wordml" xmlns:wps="http://schemas.microsoft.com/office/word/2010/wordprocessingShape" mc:Ignorable="w14 w15 w16se w16cid w16 w16cex w16sdtdh w16du wp14">
+<w:numbering xmlns:wpc="http://schemas.microsoft.com/office/word/2010/wordprocessingCanvas" xmlns:cx="http://schemas.microsoft.com/office/drawing/2014/chartex" xmlns:cx1="http://schemas.microsoft.com/office/drawing/2015/9/8/chartex" xmlns:cx2="http://schemas.microsoft.com/office/drawing/2015/10/21/chartex" xmlns:cx3="http://schemas.microsoft.com/office/drawing/2016/5/9/chartex" xmlns:cx4="http://schemas.microsoft.com/office/drawing/2016/5/10/chartex" xmlns:cx5="http://schemas.microsoft.com/office/drawing/2016/5/11/chartex" xmlns:cx6="http://schemas.microsoft.com/office/drawing/2016/5/12/chartex" xmlns:cx7="http://schemas.microsoft.com/office/drawing/2016/5/13/chartex" xmlns:cx8="http://schemas.microsoft.com/office/drawing/2016/5/14/chartex" xmlns:mc="http://schemas.openxmlformats.org/markup-compatibility/2006" xmlns:aink="http://schemas.microsoft.com/office/drawing/2016/ink" xmlns:am3d="http://schemas.microsoft.com/office/drawing/2017/model3d" xmlns:o="urn:schemas-microsoft-com:office:office" xmlns:oel="http://schemas.microsoft.com/office/2019/extlst" xmlns:r="http://schemas.openxmlformats.org/officeDocument/2006/relationships" xmlns:m="http://schemas.openxmlformats.org/officeDocument/2006/math" xmlns:v="urn:schemas-microsoft-com:vml" xmlns:wp14="http://schemas.microsoft.com/office/word/2010/wordprocessingDrawing" xmlns:wp="http://schemas.openxmlformats.org/drawingml/2006/wordprocessingDrawing" xmlns:w10="urn:schemas-microsoft-com:office:word" xmlns:w="http://schemas.openxmlformats.org/wordprocessingml/2006/main" xmlns:w14="http://schemas.microsoft.com/office/word/2010/wordml" xmlns:w15="http://schemas.microsoft.com/office/word/2012/wordml" xmlns:w16cex="http://schemas.microsoft.com/office/word/2018/wordml/cex" xmlns:w16cid="http://schemas.microsoft.com/office/word/2016/wordml/cid" xmlns:w16="http://schemas.microsoft.com/office/word/2018/wordml" xmlns:w16du="http://schemas.microsoft.com/office/word/2023/wordml/word16du" xmlns:w16sdtdh="http://schemas.microsoft.com/office/word/2020/wordml/sdtdatahash" xmlns:w16sdtfl="http://schemas.microsoft.com/office/word/2024/wordml/sdtformatlock" xmlns:w16se="http://schemas.microsoft.com/office/word/2015/wordml/symex" xmlns:wpg="http://schemas.microsoft.com/office/word/2010/wordprocessingGroup" xmlns:wpi="http://schemas.microsoft.com/office/word/2010/wordprocessingInk" xmlns:wne="http://schemas.microsoft.com/office/word/2006/wordml" xmlns:wps="http://schemas.microsoft.com/office/word/2010/wordprocessingShape" mc:Ignorable="w14 w15 w16se w16cid w16 w16cex w16sdtdh w16sdtfl w16du wp14">
   <w:abstractNum w:abstractNumId="0" w15:restartNumberingAfterBreak="0">
     <w:nsid w:val="02940984"/>
     <w:multiLevelType w:val="hybridMultilevel"/>
@@ -1796,7 +1804,7 @@
 </file>
 
 <file path=word/styles.xml><?xml version="1.0" encoding="utf-8"?>
-<w:styles xmlns:mc="http://schemas.openxmlformats.org/markup-compatibility/2006" xmlns:r="http://schemas.openxmlformats.org/officeDocument/2006/relationships" xmlns:w="http://schemas.openxmlformats.org/wordprocessingml/2006/main" xmlns:w14="http://schemas.microsoft.com/office/word/2010/wordml" xmlns:w15="http://schemas.microsoft.com/office/word/2012/wordml" xmlns:w16cex="http://schemas.microsoft.com/office/word/2018/wordml/cex" xmlns:w16cid="http://schemas.microsoft.com/office/word/2016/wordml/cid" xmlns:w16="http://schemas.microsoft.com/office/word/2018/wordml" xmlns:w16du="http://schemas.microsoft.com/office/word/2023/wordml/word16du" xmlns:w16sdtdh="http://schemas.microsoft.com/office/word/2020/wordml/sdtdatahash" xmlns:w16se="http://schemas.microsoft.com/office/word/2015/wordml/symex" mc:Ignorable="w14 w15 w16se w16cid w16 w16cex w16sdtdh w16du">
+<w:styles xmlns:mc="http://schemas.openxmlformats.org/markup-compatibility/2006" xmlns:r="http://schemas.openxmlformats.org/officeDocument/2006/relationships" xmlns:w="http://schemas.openxmlformats.org/wordprocessingml/2006/main" xmlns:w14="http://schemas.microsoft.com/office/word/2010/wordml" xmlns:w15="http://schemas.microsoft.com/office/word/2012/wordml" xmlns:w16cex="http://schemas.microsoft.com/office/word/2018/wordml/cex" xmlns:w16cid="http://schemas.microsoft.com/office/word/2016/wordml/cid" xmlns:w16="http://schemas.microsoft.com/office/word/2018/wordml" xmlns:w16du="http://schemas.microsoft.com/office/word/2023/wordml/word16du" xmlns:w16sdtdh="http://schemas.microsoft.com/office/word/2020/wordml/sdtdatahash" xmlns:w16sdtfl="http://schemas.microsoft.com/office/word/2024/wordml/sdtformatlock" xmlns:w16se="http://schemas.microsoft.com/office/word/2015/wordml/symex" mc:Ignorable="w14 w15 w16se w16cid w16 w16cex w16sdtdh w16sdtfl w16du">
   <w:docDefaults>
     <w:rPrDefault>
       <w:rPr>

</xml_diff>